<commit_message>
MAJ charte graphique + PDF
</commit_message>
<xml_diff>
--- a/charteGraphique.docx
+++ b/charteGraphique.docx
@@ -7,6 +7,7 @@
         <w:rPr>
           <w:rFonts w:asciiTheme="majorHAnsi" w:eastAsiaTheme="majorEastAsia" w:hAnsiTheme="majorHAnsi" w:cstheme="majorBidi"/>
           <w:caps/>
+          <w:lang w:eastAsia="en-US"/>
         </w:rPr>
         <w:id w:val="-59481772"/>
         <w:docPartObj>
@@ -18,7 +19,6 @@
         <w:rPr>
           <w:rFonts w:asciiTheme="minorHAnsi" w:eastAsiaTheme="minorHAnsi" w:hAnsiTheme="minorHAnsi" w:cstheme="minorBidi"/>
           <w:caps w:val="0"/>
-          <w:lang w:eastAsia="en-US"/>
         </w:rPr>
       </w:sdtEndPr>
       <w:sdtContent>
@@ -41,6 +41,7 @@
                 <w:rPr>
                   <w:rFonts w:asciiTheme="majorHAnsi" w:eastAsiaTheme="majorEastAsia" w:hAnsiTheme="majorHAnsi" w:cstheme="majorBidi"/>
                   <w:caps/>
+                  <w:lang w:eastAsia="en-US"/>
                 </w:rPr>
                 <w:alias w:val="Société"/>
                 <w:id w:val="15524243"/>
@@ -50,6 +51,11 @@
                 <w:dataBinding w:prefixMappings="xmlns:ns0='http://schemas.openxmlformats.org/officeDocument/2006/extended-properties'" w:xpath="/ns0:Properties[1]/ns0:Company[1]" w:storeItemID="{6668398D-A668-4E3E-A5EB-62B293D839F1}"/>
                 <w:text/>
               </w:sdtPr>
+              <w:sdtEndPr>
+                <w:rPr>
+                  <w:lang w:eastAsia="fr-FR"/>
+                </w:rPr>
+              </w:sdtEndPr>
               <w:sdtContent>
                 <w:tc>
                   <w:tcPr>
@@ -96,6 +102,7 @@
                 <w:dataBinding w:prefixMappings="xmlns:ns0='http://schemas.openxmlformats.org/package/2006/metadata/core-properties' xmlns:ns1='http://purl.org/dc/elements/1.1/'" w:xpath="/ns0:coreProperties[1]/ns1:title[1]" w:storeItemID="{6C3C8BC8-F283-45AE-878A-BAB7291924A1}"/>
                 <w:text/>
               </w:sdtPr>
+              <w:sdtEndPr/>
               <w:sdtContent>
                 <w:tc>
                   <w:tcPr>
@@ -148,6 +155,7 @@
                 <w:dataBinding w:prefixMappings="xmlns:ns0='http://schemas.openxmlformats.org/package/2006/metadata/core-properties' xmlns:ns1='http://purl.org/dc/elements/1.1/'" w:xpath="/ns0:coreProperties[1]/ns1:subject[1]" w:storeItemID="{6C3C8BC8-F283-45AE-878A-BAB7291924A1}"/>
                 <w:text/>
               </w:sdtPr>
+              <w:sdtEndPr/>
               <w:sdtContent>
                 <w:tc>
                   <w:tcPr>
@@ -217,6 +225,7 @@
                 <w:dataBinding w:prefixMappings="xmlns:ns0='http://schemas.openxmlformats.org/package/2006/metadata/core-properties' xmlns:ns1='http://purl.org/dc/elements/1.1/'" w:xpath="/ns0:coreProperties[1]/ns1:creator[1]" w:storeItemID="{6C3C8BC8-F283-45AE-878A-BAB7291924A1}"/>
                 <w:text/>
               </w:sdtPr>
+              <w:sdtEndPr/>
               <w:sdtContent>
                 <w:tc>
                   <w:tcPr>
@@ -268,6 +277,7 @@
                   <w:calendar w:val="gregorian"/>
                 </w:date>
               </w:sdtPr>
+              <w:sdtEndPr/>
               <w:sdtContent>
                 <w:tc>
                   <w:tcPr>
@@ -315,10 +325,10 @@
                 <w:placeholder>
                   <w:docPart w:val="E2C43ADCAE8D402B97EF3B5C511A20EC"/>
                 </w:placeholder>
-                <w:showingPlcHdr/>
                 <w:dataBinding w:prefixMappings="xmlns:ns0='http://schemas.microsoft.com/office/2006/coverPageProps'" w:xpath="/ns0:CoverPageProperties[1]/ns0:Abstract[1]" w:storeItemID="{55AF091B-3C7A-41E3-B477-F2FDAA23CFDA}"/>
                 <w:text/>
               </w:sdtPr>
+              <w:sdtEndPr/>
               <w:sdtContent>
                 <w:tc>
                   <w:tcPr>
@@ -329,7 +339,7 @@
                       <w:pStyle w:val="Sansinterligne"/>
                     </w:pPr>
                     <w:r>
-                      <w:t>[Tapez le résumé du document ici. Il s’agit généralement d’une courte synthèse du document. Tapez le résumé du document ici. Il s’agit généralement d’une courte synthèse du document.]</w:t>
+                      <w:t xml:space="preserve"> </w:t>
                     </w:r>
                   </w:p>
                 </w:tc>
@@ -344,7 +354,7 @@
               <w:lang w:eastAsia="fr-FR"/>
             </w:rPr>
             <w:drawing>
-              <wp:anchor distT="0" distB="0" distL="114300" distR="114300" simplePos="0" relativeHeight="251660288" behindDoc="0" locked="0" layoutInCell="1" allowOverlap="1" wp14:anchorId="795E2CD9" wp14:editId="2CEB786B">
+              <wp:anchor distT="0" distB="0" distL="114300" distR="114300" simplePos="0" relativeHeight="251660288" behindDoc="0" locked="0" layoutInCell="1" allowOverlap="1" wp14:anchorId="07B1BE91" wp14:editId="48E87A5F">
                 <wp:simplePos x="0" y="0"/>
                 <wp:positionH relativeFrom="column">
                   <wp:posOffset>1092907</wp:posOffset>
@@ -412,7 +422,7 @@
               <w:lang w:eastAsia="fr-FR"/>
             </w:rPr>
             <w:drawing>
-              <wp:anchor distT="0" distB="0" distL="114300" distR="114300" simplePos="0" relativeHeight="251659264" behindDoc="0" locked="0" layoutInCell="1" allowOverlap="1" wp14:anchorId="10792FA4" wp14:editId="14256346">
+              <wp:anchor distT="0" distB="0" distL="114300" distR="114300" simplePos="0" relativeHeight="251659264" behindDoc="0" locked="0" layoutInCell="1" allowOverlap="1" wp14:anchorId="19AB631C" wp14:editId="5F05DF6B">
                 <wp:simplePos x="0" y="0"/>
                 <wp:positionH relativeFrom="column">
                   <wp:posOffset>2225675</wp:posOffset>
@@ -487,104 +497,230 @@
         <w:ind w:firstLine="708"/>
         <w:jc w:val="both"/>
       </w:pPr>
-      <w:r>
-        <w:t>Afin d’établir des interfaces respectant les mêmes normes, il est indispensable d’établir une charte graphique. To</w:t>
-      </w:r>
-      <w:r>
-        <w:t>us les éléments</w:t>
-      </w:r>
-      <w:r>
-        <w:t xml:space="preserve"> de l’application seront </w:t>
-      </w:r>
-      <w:r>
-        <w:t>affichés</w:t>
-      </w:r>
-      <w:r>
-        <w:t xml:space="preserve"> selon une même structure.</w:t>
-      </w:r>
     </w:p>
     <w:p>
       <w:pPr>
         <w:ind w:firstLine="708"/>
         <w:jc w:val="both"/>
+        <w:rPr>
+          <w:sz w:val="24"/>
+        </w:rPr>
       </w:pPr>
       <w:r>
-        <w:t xml:space="preserve">Nous avons décidé de positionner le menu en haut de l’écran. Ce menu comprendra également un sous menu pour certains onglets. Si le </w:t>
-      </w:r>
-      <w:r>
-        <w:t xml:space="preserve">« </w:t>
-      </w:r>
-      <w:r>
-        <w:t>chemin absolu</w:t>
-      </w:r>
-      <w:r>
-        <w:t xml:space="preserve"> » (fil d’Ariane des menus) </w:t>
-      </w:r>
-      <w:r>
-        <w:t>affiché est trop long, le menu se raccourcira de lui-même pour n’afficher que le sous menu où l’application se trouve.</w:t>
+        <w:rPr>
+          <w:sz w:val="24"/>
+        </w:rPr>
+        <w:t>Afin d’établir des interfaces respectant les mêmes normes, il est indispensable d’établir une charte graphique. To</w:t>
+      </w:r>
+      <w:r>
+        <w:rPr>
+          <w:sz w:val="24"/>
+        </w:rPr>
+        <w:t>us les éléments</w:t>
+      </w:r>
+      <w:r>
+        <w:rPr>
+          <w:sz w:val="24"/>
+        </w:rPr>
+        <w:t xml:space="preserve"> de l’application seront </w:t>
+      </w:r>
+      <w:r>
+        <w:rPr>
+          <w:sz w:val="24"/>
+        </w:rPr>
+        <w:t>affichés</w:t>
+      </w:r>
+      <w:r>
+        <w:rPr>
+          <w:sz w:val="24"/>
+        </w:rPr>
+        <w:t xml:space="preserve"> selon une même structure.</w:t>
       </w:r>
     </w:p>
     <w:p>
       <w:pPr>
         <w:ind w:firstLine="708"/>
         <w:jc w:val="both"/>
+        <w:rPr>
+          <w:sz w:val="24"/>
+        </w:rPr>
       </w:pPr>
       <w:r>
+        <w:rPr>
+          <w:sz w:val="24"/>
+        </w:rPr>
+        <w:t xml:space="preserve">Nous avons décidé de positionner le menu en haut de l’écran. Ce menu comprendra un sous menu pour certains onglets. Si le </w:t>
+      </w:r>
+      <w:r>
+        <w:rPr>
+          <w:sz w:val="24"/>
+        </w:rPr>
+        <w:t xml:space="preserve">« </w:t>
+      </w:r>
+      <w:r>
+        <w:rPr>
+          <w:sz w:val="24"/>
+        </w:rPr>
+        <w:t>chemin absolu</w:t>
+      </w:r>
+      <w:r>
+        <w:rPr>
+          <w:sz w:val="24"/>
+        </w:rPr>
+        <w:t xml:space="preserve"> » (fil d’Ariane des menus) </w:t>
+      </w:r>
+      <w:r>
+        <w:rPr>
+          <w:sz w:val="24"/>
+        </w:rPr>
+        <w:t>affiché est trop long, le menu se raccourcira de lui-même pour n’afficher que le sous menu où l’application se trouve</w:t>
+      </w:r>
+      <w:r>
+        <w:rPr>
+          <w:sz w:val="24"/>
+        </w:rPr>
+        <w:t xml:space="preserve"> (sur mobile)</w:t>
+      </w:r>
+      <w:r>
+        <w:rPr>
+          <w:sz w:val="24"/>
+        </w:rPr>
+        <w:t>.</w:t>
+      </w:r>
+      <w:r>
+        <w:rPr>
+          <w:sz w:val="24"/>
+        </w:rPr>
+        <w:t xml:space="preserve"> En dessous du menu, nous trouverons le corps de la page. C’est dans ce bloc que nous afficherons le contenu de la page.</w:t>
+      </w:r>
+    </w:p>
+    <w:p>
+      <w:pPr>
+        <w:ind w:firstLine="708"/>
+        <w:jc w:val="both"/>
+        <w:rPr>
+          <w:sz w:val="24"/>
+        </w:rPr>
+      </w:pPr>
+      <w:r>
+        <w:rPr>
+          <w:sz w:val="24"/>
+        </w:rPr>
         <w:t xml:space="preserve">Il est également prévu d’intégrer </w:t>
       </w:r>
       <w:r>
+        <w:rPr>
+          <w:sz w:val="24"/>
+        </w:rPr>
         <w:t xml:space="preserve">en bas de page </w:t>
       </w:r>
       <w:r>
+        <w:rPr>
+          <w:sz w:val="24"/>
+        </w:rPr>
         <w:t>un bouton RETOUR permettant de revenir au menu précédent.</w:t>
+      </w:r>
+      <w:r>
+        <w:rPr>
+          <w:sz w:val="24"/>
+        </w:rPr>
+        <w:t xml:space="preserve"> Enfin les pages se termineront par un pied de page (</w:t>
+      </w:r>
+      <w:proofErr w:type="spellStart"/>
+      <w:r>
+        <w:rPr>
+          <w:sz w:val="24"/>
+        </w:rPr>
+        <w:t>footer</w:t>
+      </w:r>
+      <w:proofErr w:type="spellEnd"/>
+      <w:r>
+        <w:rPr>
+          <w:sz w:val="24"/>
+        </w:rPr>
+        <w:t>)</w:t>
+      </w:r>
+      <w:r>
+        <w:rPr>
+          <w:sz w:val="24"/>
+        </w:rPr>
+        <w:t>.</w:t>
       </w:r>
     </w:p>
     <w:p>
       <w:pPr>
         <w:jc w:val="both"/>
+        <w:rPr>
+          <w:sz w:val="24"/>
+        </w:rPr>
       </w:pPr>
       <w:r>
-        <w:tab/>
-        <w:t>Lorsqu’on clique sur le menu, celui-ci se « déploie »</w:t>
-      </w:r>
-      <w:r>
-        <w:t xml:space="preserve"> verticalement</w:t>
-      </w:r>
-      <w:r>
-        <w:t xml:space="preserve"> afin de voir tous les onglets disponibles</w:t>
-      </w:r>
-      <w:r>
-        <w:t xml:space="preserve"> du même niveau</w:t>
-      </w:r>
-      <w:r>
+        <w:rPr>
+          <w:sz w:val="24"/>
+        </w:rPr>
+        <w:t xml:space="preserve">La police générale utilisée </w:t>
+      </w:r>
+      <w:r>
+        <w:rPr>
+          <w:sz w:val="24"/>
+        </w:rPr>
+        <w:t xml:space="preserve">dans l’application </w:t>
+      </w:r>
+      <w:r>
+        <w:rPr>
+          <w:sz w:val="24"/>
+        </w:rPr>
+        <w:t xml:space="preserve">est </w:t>
+      </w:r>
+      <w:proofErr w:type="spellStart"/>
+      <w:r>
+        <w:rPr>
+          <w:rFonts w:ascii="Helvetica" w:hAnsi="Helvetica" w:cs="Helvetica"/>
+          <w:sz w:val="24"/>
+        </w:rPr>
+        <w:t>Helvetica</w:t>
+      </w:r>
+      <w:proofErr w:type="spellEnd"/>
+      <w:r>
+        <w:rPr>
+          <w:sz w:val="24"/>
+        </w:rPr>
         <w:t>.</w:t>
       </w:r>
       <w:r>
-        <w:t xml:space="preserve"> Il en sera de même pour les sous menus s’il y en a.</w:t>
-      </w:r>
-      <w:r>
-        <w:t xml:space="preserve"> Dans le cadre des sous menus avec un nombre trop important d’élément de même niveau</w:t>
-      </w:r>
-      <w:r>
-        <w:t xml:space="preserve"> (vélo numéro X)</w:t>
-      </w:r>
-      <w:r>
-        <w:t>, on redirige directement vers la page de recherche.</w:t>
+        <w:rPr>
+          <w:sz w:val="24"/>
+        </w:rPr>
+        <w:t xml:space="preserve"> Nous utilisons pour le moment de 3 couleurs : un fond blanc, des liens bleus et </w:t>
+      </w:r>
+      <w:bookmarkStart w:id="0" w:name="_GoBack"/>
+      <w:bookmarkEnd w:id="0"/>
+      <w:r>
+        <w:rPr>
+          <w:sz w:val="24"/>
+        </w:rPr>
+        <w:t>un menu gris.</w:t>
       </w:r>
     </w:p>
     <w:p>
       <w:pPr>
         <w:jc w:val="both"/>
+        <w:rPr>
+          <w:sz w:val="24"/>
+        </w:rPr>
       </w:pPr>
       <w:r>
-        <w:tab/>
-        <w:t xml:space="preserve">Alors que pour les stations, elles pourront être </w:t>
-      </w:r>
-      <w:r>
-        <w:t>visibles dans les sous menus, mais il y aura tout de même une page de recherche de station ainsi qu’une liste de toutes les stations.</w:t>
-      </w:r>
-      <w:bookmarkStart w:id="0" w:name="_GoBack"/>
-      <w:bookmarkEnd w:id="0"/>
+        <w:rPr>
+          <w:sz w:val="24"/>
+        </w:rPr>
+        <w:t>Les maquettes des différentes pages sont di</w:t>
+      </w:r>
+      <w:r>
+        <w:rPr>
+          <w:sz w:val="24"/>
+        </w:rPr>
+        <w:t>sponibles au format PDF.</w:t>
+      </w:r>
     </w:p>
     <w:sectPr>
       <w:headerReference w:type="default" r:id="rId10"/>
@@ -702,9 +838,11 @@
     <w:r>
       <w:ptab w:relativeTo="margin" w:alignment="center" w:leader="none"/>
     </w:r>
+    <w:proofErr w:type="spellStart"/>
     <w:r>
       <w:t>Projet_VLyon</w:t>
     </w:r>
+    <w:proofErr w:type="spellEnd"/>
     <w:r>
       <w:ptab w:relativeTo="margin" w:alignment="right" w:leader="none"/>
     </w:r>
@@ -1602,32 +1740,6 @@
         </w:p>
       </w:docPartBody>
     </w:docPart>
-    <w:docPart>
-      <w:docPartPr>
-        <w:name w:val="E2C43ADCAE8D402B97EF3B5C511A20EC"/>
-        <w:category>
-          <w:name w:val="Général"/>
-          <w:gallery w:val="placeholder"/>
-        </w:category>
-        <w:types>
-          <w:type w:val="bbPlcHdr"/>
-        </w:types>
-        <w:behaviors>
-          <w:behavior w:val="content"/>
-        </w:behaviors>
-        <w:guid w:val="{A7FC15DA-D786-40EA-9EFB-8E71DE80DF37}"/>
-      </w:docPartPr>
-      <w:docPartBody>
-        <w:p>
-          <w:pPr>
-            <w:pStyle w:val="E2C43ADCAE8D402B97EF3B5C511A20EC"/>
-          </w:pPr>
-          <w:r>
-            <w:t>[Tapez le résumé du document ici. Il s’agit généralement d’une courte synthèse du document. Tapez le résumé du document ici. Il s’agit généralement d’une courte synthèse du document.]</w:t>
-          </w:r>
-        </w:p>
-      </w:docPartBody>
-    </w:docPart>
   </w:docParts>
 </w:glossaryDocument>
 </file>
@@ -1662,6 +1774,13 @@
     <w:pitch w:val="variable"/>
     <w:sig w:usb0="E1002EFF" w:usb1="C000605B" w:usb2="00000029" w:usb3="00000000" w:csb0="000101FF" w:csb1="00000000"/>
   </w:font>
+  <w:font w:name="Helvetica">
+    <w:panose1 w:val="020B0604020202020204"/>
+    <w:charset w:val="00"/>
+    <w:family w:val="swiss"/>
+    <w:pitch w:val="variable"/>
+    <w:sig w:usb0="E0002AFF" w:usb1="C0007843" w:usb2="00000009" w:usb3="00000000" w:csb0="000001FF" w:csb1="00000000"/>
+  </w:font>
 </w:fonts>
 </file>
 
@@ -1680,6 +1799,8 @@
   </w:compat>
   <w:rsids>
     <w:rsidRoot w:val="006A5F85"/>
+    <w:rsid w:val="0010387C"/>
+    <w:rsid w:val="00176028"/>
     <w:rsid w:val="006A5F85"/>
     <w:rsid w:val="00B76312"/>
   </w:rsids>
@@ -2490,7 +2611,7 @@
 <file path=customXml/item1.xml><?xml version="1.0" encoding="utf-8"?>
 <CoverPageProperties xmlns="http://schemas.microsoft.com/office/2006/coverPageProps">
   <PublishDate> </PublishDate>
-  <Abstract/>
+  <Abstract> </Abstract>
   <CompanyAddress/>
   <CompanyPhone/>
   <CompanyFax/>

</xml_diff>